<commit_message>
Correction des media queries et suppresion de bloc partie css  inutile avec des padding sans valeur
</commit_message>
<xml_diff>
--- a/TABELEV_MATVEI_02_Rapport_Optimisation.docx
+++ b/TABELEV_MATVEI_02_Rapport_Optimisation.docx
@@ -1443,24 +1443,319 @@
     <w:p>
       <w:pPr>
         <w:rPr>
-          <w:sz w:val="26"/>
-          <w:szCs w:val="26"/>
-        </w:rPr>
-      </w:pPr>
-    </w:p>
-    <w:p>
-      <w:pPr>
-        <w:rPr>
-          <w:sz w:val="26"/>
-          <w:szCs w:val="26"/>
-        </w:rPr>
-      </w:pPr>
-      <w:r>
-        <w:rPr>
-          <w:sz w:val="26"/>
-          <w:szCs w:val="26"/>
-        </w:rPr>
-        <w:t xml:space="preserve">*Les différents détails qui m’ont permis de rédigé ce rapport se trouve dans le document </w:t>
+          <w:color w:val="FF0000"/>
+          <w:sz w:val="26"/>
+          <w:szCs w:val="26"/>
+        </w:rPr>
+      </w:pPr>
+      <w:r>
+        <w:rPr>
+          <w:color w:val="FF0000"/>
+          <w:sz w:val="26"/>
+          <w:szCs w:val="26"/>
+        </w:rPr>
+        <w:t>Résultat</w:t>
+      </w:r>
+      <w:r>
+        <w:rPr>
+          <w:color w:val="FF0000"/>
+          <w:sz w:val="26"/>
+          <w:szCs w:val="26"/>
+        </w:rPr>
+        <w:t>s</w:t>
+      </w:r>
+      <w:r>
+        <w:rPr>
+          <w:color w:val="FF0000"/>
+          <w:sz w:val="26"/>
+          <w:szCs w:val="26"/>
+        </w:rPr>
+        <w:t xml:space="preserve"> des modifications et compression des images :</w:t>
+      </w:r>
+    </w:p>
+    <w:p>
+      <w:pPr>
+        <w:rPr>
+          <w:color w:val="FF0000"/>
+          <w:sz w:val="26"/>
+          <w:szCs w:val="26"/>
+        </w:rPr>
+      </w:pPr>
+    </w:p>
+    <w:p>
+      <w:pPr>
+        <w:rPr>
+          <w:color w:val="FF0000"/>
+          <w:sz w:val="26"/>
+          <w:szCs w:val="26"/>
+        </w:rPr>
+      </w:pPr>
+      <w:r>
+        <w:rPr>
+          <w:noProof/>
+          <w:color w:val="FF0000"/>
+          <w:sz w:val="26"/>
+          <w:szCs w:val="26"/>
+        </w:rPr>
+        <w:drawing>
+          <wp:inline distT="0" distB="0" distL="0" distR="0" wp14:anchorId="237155F2" wp14:editId="6D506995">
+            <wp:extent cx="5760720" cy="2719070"/>
+            <wp:effectExtent l="0" t="0" r="5080" b="0"/>
+            <wp:docPr id="11" name="Image 11"/>
+            <wp:cNvGraphicFramePr>
+              <a:graphicFrameLocks xmlns:a="http://schemas.openxmlformats.org/drawingml/2006/main" noChangeAspect="1"/>
+            </wp:cNvGraphicFramePr>
+            <a:graphic xmlns:a="http://schemas.openxmlformats.org/drawingml/2006/main">
+              <a:graphicData uri="http://schemas.openxmlformats.org/drawingml/2006/picture">
+                <pic:pic xmlns:pic="http://schemas.openxmlformats.org/drawingml/2006/picture">
+                  <pic:nvPicPr>
+                    <pic:cNvPr id="11" name="Image 11"/>
+                    <pic:cNvPicPr/>
+                  </pic:nvPicPr>
+                  <pic:blipFill>
+                    <a:blip r:embed="rId9">
+                      <a:extLst>
+                        <a:ext uri="{28A0092B-C50C-407E-A947-70E740481C1C}">
+                          <a14:useLocalDpi xmlns:a14="http://schemas.microsoft.com/office/drawing/2010/main" val="0"/>
+                        </a:ext>
+                      </a:extLst>
+                    </a:blip>
+                    <a:stretch>
+                      <a:fillRect/>
+                    </a:stretch>
+                  </pic:blipFill>
+                  <pic:spPr>
+                    <a:xfrm>
+                      <a:off x="0" y="0"/>
+                      <a:ext cx="5760720" cy="2719070"/>
+                    </a:xfrm>
+                    <a:prstGeom prst="rect">
+                      <a:avLst/>
+                    </a:prstGeom>
+                  </pic:spPr>
+                </pic:pic>
+              </a:graphicData>
+            </a:graphic>
+          </wp:inline>
+        </w:drawing>
+      </w:r>
+    </w:p>
+    <w:p>
+      <w:pPr>
+        <w:rPr>
+          <w:sz w:val="26"/>
+          <w:szCs w:val="26"/>
+        </w:rPr>
+      </w:pPr>
+      <w:r>
+        <w:rPr>
+          <w:sz w:val="26"/>
+          <w:szCs w:val="26"/>
+        </w:rPr>
+        <w:t>*les im</w:t>
+      </w:r>
+      <w:r>
+        <w:rPr>
+          <w:sz w:val="26"/>
+          <w:szCs w:val="26"/>
+        </w:rPr>
+        <w:t>ages</w:t>
+      </w:r>
+      <w:r>
+        <w:rPr>
+          <w:sz w:val="26"/>
+          <w:szCs w:val="26"/>
+        </w:rPr>
+        <w:t xml:space="preserve"> sans </w:t>
+      </w:r>
+      <w:r>
+        <w:rPr>
+          <w:sz w:val="26"/>
+          <w:szCs w:val="26"/>
+        </w:rPr>
+        <w:t>descriptifs du format sont du format .</w:t>
+      </w:r>
+      <w:proofErr w:type="spellStart"/>
+      <w:r>
+        <w:rPr>
+          <w:sz w:val="26"/>
+          <w:szCs w:val="26"/>
+        </w:rPr>
+        <w:t>jpg</w:t>
+      </w:r>
+      <w:proofErr w:type="spellEnd"/>
+      <w:r>
+        <w:rPr>
+          <w:sz w:val="26"/>
+          <w:szCs w:val="26"/>
+        </w:rPr>
+        <w:t xml:space="preserve"> qui sont formaté au format .jpeg.</w:t>
+      </w:r>
+    </w:p>
+    <w:p>
+      <w:pPr>
+        <w:rPr>
+          <w:sz w:val="26"/>
+          <w:szCs w:val="26"/>
+        </w:rPr>
+      </w:pPr>
+      <w:r>
+        <w:rPr>
+          <w:noProof/>
+          <w:sz w:val="26"/>
+          <w:szCs w:val="26"/>
+        </w:rPr>
+        <w:lastRenderedPageBreak/>
+        <w:drawing>
+          <wp:inline distT="0" distB="0" distL="0" distR="0" wp14:anchorId="2548695E" wp14:editId="30277B5A">
+            <wp:extent cx="5760720" cy="3113405"/>
+            <wp:effectExtent l="0" t="0" r="0" b="1270"/>
+            <wp:docPr id="12" name="Image 12"/>
+            <wp:cNvGraphicFramePr>
+              <a:graphicFrameLocks xmlns:a="http://schemas.openxmlformats.org/drawingml/2006/main" noChangeAspect="1"/>
+            </wp:cNvGraphicFramePr>
+            <a:graphic xmlns:a="http://schemas.openxmlformats.org/drawingml/2006/main">
+              <a:graphicData uri="http://schemas.openxmlformats.org/drawingml/2006/picture">
+                <pic:pic xmlns:pic="http://schemas.openxmlformats.org/drawingml/2006/picture">
+                  <pic:nvPicPr>
+                    <pic:cNvPr id="12" name="Image 12"/>
+                    <pic:cNvPicPr/>
+                  </pic:nvPicPr>
+                  <pic:blipFill>
+                    <a:blip r:embed="rId10" cstate="print">
+                      <a:extLst>
+                        <a:ext uri="{28A0092B-C50C-407E-A947-70E740481C1C}">
+                          <a14:useLocalDpi xmlns:a14="http://schemas.microsoft.com/office/drawing/2010/main" val="0"/>
+                        </a:ext>
+                      </a:extLst>
+                    </a:blip>
+                    <a:stretch>
+                      <a:fillRect/>
+                    </a:stretch>
+                  </pic:blipFill>
+                  <pic:spPr>
+                    <a:xfrm>
+                      <a:off x="0" y="0"/>
+                      <a:ext cx="5760720" cy="3113405"/>
+                    </a:xfrm>
+                    <a:prstGeom prst="rect">
+                      <a:avLst/>
+                    </a:prstGeom>
+                  </pic:spPr>
+                </pic:pic>
+              </a:graphicData>
+            </a:graphic>
+          </wp:inline>
+        </w:drawing>
+      </w:r>
+    </w:p>
+    <w:p>
+      <w:pPr>
+        <w:rPr>
+          <w:sz w:val="26"/>
+          <w:szCs w:val="26"/>
+        </w:rPr>
+      </w:pPr>
+    </w:p>
+    <w:p>
+      <w:pPr>
+        <w:rPr>
+          <w:sz w:val="26"/>
+          <w:szCs w:val="26"/>
+        </w:rPr>
+      </w:pPr>
+      <w:r>
+        <w:rPr>
+          <w:sz w:val="26"/>
+          <w:szCs w:val="26"/>
+        </w:rPr>
+        <w:t xml:space="preserve">On peut </w:t>
+      </w:r>
+      <w:proofErr w:type="spellStart"/>
+      <w:proofErr w:type="gramStart"/>
+      <w:r>
+        <w:rPr>
+          <w:sz w:val="26"/>
+          <w:szCs w:val="26"/>
+        </w:rPr>
+        <w:t>remarqué</w:t>
+      </w:r>
+      <w:proofErr w:type="spellEnd"/>
+      <w:proofErr w:type="gramEnd"/>
+      <w:r>
+        <w:rPr>
+          <w:sz w:val="26"/>
+          <w:szCs w:val="26"/>
+        </w:rPr>
+        <w:t xml:space="preserve"> une différence énorme quand les images sont </w:t>
+      </w:r>
+      <w:proofErr w:type="spellStart"/>
+      <w:r>
+        <w:rPr>
+          <w:sz w:val="26"/>
+          <w:szCs w:val="26"/>
+        </w:rPr>
+        <w:t>compréssés</w:t>
+      </w:r>
+      <w:proofErr w:type="spellEnd"/>
+      <w:r>
+        <w:rPr>
+          <w:sz w:val="26"/>
+          <w:szCs w:val="26"/>
+        </w:rPr>
+        <w:t>.</w:t>
+      </w:r>
+    </w:p>
+    <w:p>
+      <w:pPr>
+        <w:rPr>
+          <w:sz w:val="26"/>
+          <w:szCs w:val="26"/>
+        </w:rPr>
+      </w:pPr>
+      <w:r>
+        <w:rPr>
+          <w:sz w:val="26"/>
+          <w:szCs w:val="26"/>
+        </w:rPr>
+        <w:t xml:space="preserve">Ce qui a permis de multiplier par deux les performances du site, soit un temps de charge beaucoup plus court. </w:t>
+      </w:r>
+    </w:p>
+    <w:p>
+      <w:pPr>
+        <w:rPr>
+          <w:sz w:val="26"/>
+          <w:szCs w:val="26"/>
+        </w:rPr>
+      </w:pPr>
+    </w:p>
+    <w:p>
+      <w:pPr>
+        <w:rPr>
+          <w:sz w:val="26"/>
+          <w:szCs w:val="26"/>
+        </w:rPr>
+      </w:pPr>
+      <w:r>
+        <w:rPr>
+          <w:sz w:val="26"/>
+          <w:szCs w:val="26"/>
+        </w:rPr>
+        <w:t xml:space="preserve">*Les différents détails qui m’ont permis de </w:t>
+      </w:r>
+      <w:r>
+        <w:rPr>
+          <w:sz w:val="26"/>
+          <w:szCs w:val="26"/>
+        </w:rPr>
+        <w:t>rédiger</w:t>
+      </w:r>
+      <w:r>
+        <w:rPr>
+          <w:sz w:val="26"/>
+          <w:szCs w:val="26"/>
+        </w:rPr>
+        <w:t xml:space="preserve"> ce rapport se trouve dans le document </w:t>
       </w:r>
       <w:proofErr w:type="spellStart"/>
       <w:r>

</xml_diff>